<commit_message>
Add missing appointment activity
</commit_message>
<xml_diff>
--- a/reports/user-lifecycle/patient-lifecycle.docx
+++ b/reports/user-lifecycle/patient-lifecycle.docx
@@ -331,6 +331,44 @@
       <w:r>
         <w:rPr>
           <w:rFonts w:ascii="Calibri Light" w:hAnsi="Calibri Light" w:cs="Calibri Light"/>
+        </w:rPr>
+        <w:t>Exchange files</w:t>
+      </w:r>
+      <w:r>
+        <w:rPr>
+          <w:rFonts w:ascii="Calibri Light" w:hAnsi="Calibri Light" w:cs="Calibri Light"/>
+        </w:rPr>
+        <w:t>/documents</w:t>
+      </w:r>
+      <w:r>
+        <w:rPr>
+          <w:rFonts w:ascii="Calibri Light" w:hAnsi="Calibri Light" w:cs="Calibri Light"/>
+        </w:rPr>
+        <w:t xml:space="preserve"> during the appointment if needed</w:t>
+      </w:r>
+      <w:r>
+        <w:rPr>
+          <w:rFonts w:ascii="Calibri Light" w:hAnsi="Calibri Light" w:cs="Calibri Light"/>
+        </w:rPr>
+        <w:t>.</w:t>
+      </w:r>
+      <w:bookmarkStart w:id="0" w:name="_GoBack"/>
+      <w:bookmarkEnd w:id="0"/>
+    </w:p>
+    <w:p>
+      <w:pPr>
+        <w:pStyle w:val="ListParagraph"/>
+        <w:numPr>
+          <w:ilvl w:val="1"/>
+          <w:numId w:val="1"/>
+        </w:numPr>
+        <w:rPr>
+          <w:rFonts w:ascii="Calibri Light" w:hAnsi="Calibri Light" w:cs="Calibri Light"/>
+        </w:rPr>
+      </w:pPr>
+      <w:r>
+        <w:rPr>
+          <w:rFonts w:ascii="Calibri Light" w:hAnsi="Calibri Light" w:cs="Calibri Light"/>
           <w:b/>
         </w:rPr>
         <w:t>*</w:t>
@@ -427,8 +465,6 @@
         </w:rPr>
         <w:t>Amend/view personal details.</w:t>
       </w:r>
-      <w:bookmarkStart w:id="0" w:name="_GoBack"/>
-      <w:bookmarkEnd w:id="0"/>
     </w:p>
     <w:p>
       <w:pPr>

</xml_diff>